<commit_message>
Updates report, adds flask app.
</commit_message>
<xml_diff>
--- a/ETL_PROJECT_FINAL_REPORT.docx
+++ b/ETL_PROJECT_FINAL_REPORT.docx
@@ -693,27 +693,7 @@
           <w:sz w:val="20"/>
           <w:szCs w:val="20"/>
         </w:rPr>
-        <w:t xml:space="preserve">Dataset By Adam </w:t>
-      </w:r>
-      <w:proofErr w:type="spellStart"/>
-      <w:r>
-        <w:rPr>
-          <w:rFonts w:eastAsia="Times New Roman" w:cstheme="minorHAnsi"/>
-          <w:color w:val="000000" w:themeColor="text1"/>
-          <w:sz w:val="20"/>
-          <w:szCs w:val="20"/>
-        </w:rPr>
-        <w:t>Helsinger</w:t>
-      </w:r>
-      <w:proofErr w:type="spellEnd"/>
-      <w:r>
-        <w:rPr>
-          <w:rFonts w:eastAsia="Times New Roman" w:cstheme="minorHAnsi"/>
-          <w:color w:val="000000" w:themeColor="text1"/>
-          <w:sz w:val="20"/>
-          <w:szCs w:val="20"/>
-        </w:rPr>
-        <w:t xml:space="preserve">: </w:t>
+        <w:t xml:space="preserve">Dataset By Adam Helsinger: </w:t>
       </w:r>
     </w:p>
     <w:p>
@@ -1009,51 +989,15 @@
           <w:color w:val="000000" w:themeColor="text1"/>
           <w:sz w:val="22"/>
         </w:rPr>
-        <w:t xml:space="preserve"> we chose to merge these into one </w:t>
-      </w:r>
-      <w:proofErr w:type="spellStart"/>
-      <w:r>
-        <w:rPr>
-          <w:rFonts w:eastAsia="Times New Roman" w:cstheme="minorHAnsi"/>
-          <w:color w:val="000000" w:themeColor="text1"/>
-          <w:sz w:val="22"/>
-        </w:rPr>
-        <w:t>DataFrame</w:t>
-      </w:r>
-      <w:proofErr w:type="spellEnd"/>
-      <w:r>
-        <w:rPr>
-          <w:rFonts w:eastAsia="Times New Roman" w:cstheme="minorHAnsi"/>
-          <w:color w:val="000000" w:themeColor="text1"/>
-          <w:sz w:val="22"/>
-        </w:rPr>
-        <w:t>.</w:t>
-      </w:r>
-      <w:r>
-        <w:rPr>
-          <w:rFonts w:eastAsia="Times New Roman" w:cstheme="minorHAnsi"/>
-          <w:color w:val="000000" w:themeColor="text1"/>
-          <w:sz w:val="22"/>
-        </w:rPr>
-        <w:t xml:space="preserve"> When trying to pull the csv datasets into our </w:t>
-      </w:r>
-      <w:proofErr w:type="spellStart"/>
-      <w:r>
-        <w:rPr>
-          <w:rFonts w:eastAsia="Times New Roman" w:cstheme="minorHAnsi"/>
-          <w:color w:val="000000" w:themeColor="text1"/>
-          <w:sz w:val="22"/>
-        </w:rPr>
-        <w:t>jupyter</w:t>
-      </w:r>
-      <w:proofErr w:type="spellEnd"/>
-      <w:r>
-        <w:rPr>
-          <w:rFonts w:eastAsia="Times New Roman" w:cstheme="minorHAnsi"/>
-          <w:color w:val="000000" w:themeColor="text1"/>
-          <w:sz w:val="22"/>
-        </w:rPr>
-        <w:t xml:space="preserve"> notebook, we quickly realized that they had a different delimiter than the more common comma, in order to load the csv files we had to account for the semi-colon delimiter. </w:t>
+        <w:t xml:space="preserve"> we chose to merge these into one DataFrame.</w:t>
+      </w:r>
+      <w:r>
+        <w:rPr>
+          <w:rFonts w:eastAsia="Times New Roman" w:cstheme="minorHAnsi"/>
+          <w:color w:val="000000" w:themeColor="text1"/>
+          <w:sz w:val="22"/>
+        </w:rPr>
+        <w:t xml:space="preserve"> When trying to pull the csv datasets into our jupyter notebook, we quickly realized that they had a different delimiter than the more common comma, in order to load the csv files we had to account for the semi-colon delimiter. </w:t>
       </w:r>
       <w:r>
         <w:rPr>
@@ -1149,25 +1093,7 @@
           <w:color w:val="000000" w:themeColor="text1"/>
           <w:sz w:val="22"/>
         </w:rPr>
-        <w:t xml:space="preserve">: Melt, </w:t>
-      </w:r>
-      <w:proofErr w:type="spellStart"/>
-      <w:r>
-        <w:rPr>
-          <w:rFonts w:eastAsia="Times New Roman" w:cstheme="minorHAnsi"/>
-          <w:color w:val="000000" w:themeColor="text1"/>
-          <w:sz w:val="22"/>
-        </w:rPr>
-        <w:t>Groupby</w:t>
-      </w:r>
-      <w:proofErr w:type="spellEnd"/>
-      <w:r>
-        <w:rPr>
-          <w:rFonts w:eastAsia="Times New Roman" w:cstheme="minorHAnsi"/>
-          <w:color w:val="000000" w:themeColor="text1"/>
-          <w:sz w:val="22"/>
-        </w:rPr>
-        <w:t xml:space="preserve">, </w:t>
+        <w:t xml:space="preserve">: Melt, Groupby, </w:t>
       </w:r>
       <w:r>
         <w:rPr>
@@ -1273,38 +1199,18 @@
           <w:color w:val="000000" w:themeColor="text1"/>
           <w:sz w:val="22"/>
         </w:rPr>
-        <w:t xml:space="preserve">The last DataSet from Data.World needed very little transforming, as it was already in the desired format. In order to condense the information we dropped the columns keeping only the Year and Total columns, we then Filtered the “Year” column to keep the years in the range of 1900-2014 to match the other </w:t>
-      </w:r>
-      <w:proofErr w:type="spellStart"/>
-      <w:r>
-        <w:rPr>
-          <w:rFonts w:eastAsia="Times New Roman" w:cstheme="minorHAnsi"/>
-          <w:color w:val="000000" w:themeColor="text1"/>
-          <w:sz w:val="22"/>
-        </w:rPr>
-        <w:t>DataSets</w:t>
-      </w:r>
-      <w:proofErr w:type="spellEnd"/>
-      <w:r>
-        <w:rPr>
-          <w:rFonts w:eastAsia="Times New Roman" w:cstheme="minorHAnsi"/>
-          <w:color w:val="000000" w:themeColor="text1"/>
-          <w:sz w:val="22"/>
-        </w:rPr>
-        <w:t xml:space="preserve">. </w:t>
-      </w:r>
-    </w:p>
-    <w:p>
-      <w:pPr>
-        <w:pStyle w:val="ListParagraph"/>
-        <w:rPr>
-          <w:rFonts w:eastAsia="Times New Roman" w:cstheme="minorHAnsi"/>
-          <w:color w:val="000000" w:themeColor="text1"/>
-          <w:sz w:val="22"/>
-        </w:rPr>
-      </w:pPr>
-      <w:bookmarkStart w:id="0" w:name="_GoBack"/>
-      <w:bookmarkEnd w:id="0"/>
+        <w:t xml:space="preserve">The last DataSet from Data.World needed very little transforming, as it was already in the desired format. In order to condense the information we dropped the columns keeping only the Year and Total columns, we then Filtered the “Year” column to keep the years in the range of 1900-2014 to match the other DataSets. </w:t>
+      </w:r>
+    </w:p>
+    <w:p>
+      <w:pPr>
+        <w:pStyle w:val="ListParagraph"/>
+        <w:rPr>
+          <w:rFonts w:eastAsia="Times New Roman" w:cstheme="minorHAnsi"/>
+          <w:color w:val="000000" w:themeColor="text1"/>
+          <w:sz w:val="22"/>
+        </w:rPr>
+      </w:pPr>
     </w:p>
     <w:p>
       <w:pPr>
@@ -1356,55 +1262,7 @@
           <w:rFonts w:cstheme="minorHAnsi"/>
           <w:sz w:val="22"/>
         </w:rPr>
-        <w:t xml:space="preserve">After extracting and transforming the Data into four desired </w:t>
-      </w:r>
-      <w:proofErr w:type="spellStart"/>
-      <w:r>
-        <w:rPr>
-          <w:rFonts w:cstheme="minorHAnsi"/>
-          <w:sz w:val="22"/>
-        </w:rPr>
-        <w:t>DataFrames</w:t>
-      </w:r>
-      <w:proofErr w:type="spellEnd"/>
-      <w:r>
-        <w:rPr>
-          <w:rFonts w:cstheme="minorHAnsi"/>
-          <w:sz w:val="22"/>
-        </w:rPr>
-        <w:t xml:space="preserve">, we uploaded these three tables into a single </w:t>
-      </w:r>
-      <w:proofErr w:type="spellStart"/>
-      <w:r>
-        <w:rPr>
-          <w:rFonts w:cstheme="minorHAnsi"/>
-          <w:sz w:val="22"/>
-        </w:rPr>
-        <w:t>PostregSQL</w:t>
-      </w:r>
-      <w:proofErr w:type="spellEnd"/>
-      <w:r>
-        <w:rPr>
-          <w:rFonts w:cstheme="minorHAnsi"/>
-          <w:sz w:val="22"/>
-        </w:rPr>
-        <w:t xml:space="preserve"> </w:t>
-      </w:r>
-      <w:proofErr w:type="spellStart"/>
-      <w:r>
-        <w:rPr>
-          <w:rFonts w:cstheme="minorHAnsi"/>
-          <w:sz w:val="22"/>
-        </w:rPr>
-        <w:t>DataBase</w:t>
-      </w:r>
-      <w:proofErr w:type="spellEnd"/>
-      <w:r>
-        <w:rPr>
-          <w:rFonts w:cstheme="minorHAnsi"/>
-          <w:sz w:val="22"/>
-        </w:rPr>
-        <w:t xml:space="preserve">. </w:t>
+        <w:t xml:space="preserve">After extracting and transforming the Data into four desired DataFrames, we uploaded these three tables into a single PostregSQL DataBase. </w:t>
       </w:r>
       <w:r>
         <w:rPr>
@@ -1441,24 +1299,129 @@
           <w:rFonts w:cstheme="minorHAnsi"/>
           <w:sz w:val="22"/>
         </w:rPr>
-        <w:t xml:space="preserve">One issue we encountered was that the int data type could not hold numbers large enough for the economic damage costs, so we had to use </w:t>
-      </w:r>
-      <w:proofErr w:type="spellStart"/>
-      <w:r>
-        <w:rPr>
-          <w:rFonts w:cstheme="minorHAnsi"/>
-          <w:sz w:val="22"/>
-        </w:rPr>
-        <w:t>bigint</w:t>
-      </w:r>
-      <w:proofErr w:type="spellEnd"/>
-      <w:r>
-        <w:rPr>
-          <w:rFonts w:cstheme="minorHAnsi"/>
-          <w:sz w:val="22"/>
-        </w:rPr>
-        <w:t xml:space="preserve"> instead.</w:t>
-      </w:r>
+        <w:t>One issue we encountered was that the int data type could not hold numbers large enough for the economic damage costs, so we had to use bigint instead.</w:t>
+      </w:r>
+    </w:p>
+    <w:p>
+      <w:pPr>
+        <w:rPr>
+          <w:rFonts w:cstheme="minorHAnsi"/>
+          <w:sz w:val="22"/>
+        </w:rPr>
+      </w:pPr>
+    </w:p>
+    <w:p>
+      <w:pPr>
+        <w:rPr>
+          <w:rFonts w:cstheme="minorHAnsi"/>
+          <w:b/>
+          <w:bCs/>
+          <w:szCs w:val="28"/>
+        </w:rPr>
+      </w:pPr>
+      <w:r>
+        <w:rPr>
+          <w:rFonts w:cstheme="minorHAnsi"/>
+          <w:b/>
+          <w:bCs/>
+          <w:szCs w:val="28"/>
+        </w:rPr>
+        <w:t>Flask:</w:t>
+      </w:r>
+    </w:p>
+    <w:p>
+      <w:pPr>
+        <w:rPr>
+          <w:rFonts w:cstheme="minorHAnsi"/>
+          <w:sz w:val="22"/>
+        </w:rPr>
+      </w:pPr>
+    </w:p>
+    <w:p>
+      <w:pPr>
+        <w:rPr>
+          <w:rFonts w:cstheme="minorHAnsi"/>
+          <w:sz w:val="22"/>
+        </w:rPr>
+      </w:pPr>
+      <w:r>
+        <w:rPr>
+          <w:rFonts w:cstheme="minorHAnsi"/>
+          <w:sz w:val="22"/>
+        </w:rPr>
+        <w:t>We created a Flask application (disaster-flask.py), that once the database is loaded can be used to retrieve summary or detailed information for one year or for all years.  The number of columns of data presented a challenge in that it made the SQL query unwieldy, but it does work.</w:t>
+      </w:r>
+    </w:p>
+    <w:p>
+      <w:pPr>
+        <w:rPr>
+          <w:rFonts w:cstheme="minorHAnsi"/>
+          <w:sz w:val="22"/>
+        </w:rPr>
+      </w:pPr>
+    </w:p>
+    <w:p>
+      <w:pPr>
+        <w:rPr>
+          <w:rFonts w:cstheme="minorHAnsi"/>
+          <w:sz w:val="22"/>
+        </w:rPr>
+      </w:pPr>
+      <w:r>
+        <w:rPr>
+          <w:rFonts w:cstheme="minorHAnsi"/>
+          <w:sz w:val="22"/>
+        </w:rPr>
+        <w:t>We also found it more efficient and precise to create an SQL query and pass it to sqlalchemy with .execute than to use sqlalchemy’s internal querying methods.</w:t>
+      </w:r>
+    </w:p>
+    <w:p>
+      <w:pPr>
+        <w:rPr>
+          <w:rFonts w:cstheme="minorHAnsi"/>
+          <w:sz w:val="22"/>
+        </w:rPr>
+      </w:pPr>
+    </w:p>
+    <w:p>
+      <w:pPr>
+        <w:rPr>
+          <w:rFonts w:cstheme="minorHAnsi"/>
+          <w:sz w:val="22"/>
+        </w:rPr>
+      </w:pPr>
+      <w:r>
+        <w:rPr>
+          <w:rFonts w:cstheme="minorHAnsi"/>
+          <w:sz w:val="22"/>
+        </w:rPr>
+        <w:t xml:space="preserve">The output from the flask application prioritizes ease of parsing over other concerns. </w:t>
+      </w:r>
+    </w:p>
+    <w:p>
+      <w:pPr>
+        <w:rPr>
+          <w:rFonts w:cstheme="minorHAnsi"/>
+          <w:sz w:val="22"/>
+        </w:rPr>
+      </w:pPr>
+    </w:p>
+    <w:p>
+      <w:pPr>
+        <w:rPr>
+          <w:rFonts w:cstheme="minorHAnsi"/>
+          <w:sz w:val="22"/>
+        </w:rPr>
+      </w:pPr>
+      <w:r>
+        <w:rPr>
+          <w:rFonts w:cstheme="minorHAnsi"/>
+          <w:sz w:val="22"/>
+        </w:rPr>
+        <w:t>With this flask application, future users can query the data to find correlations between the various contributing factors and the disaster events from the years 1900-2013.</w:t>
+      </w:r>
+      <w:bookmarkStart w:id="0" w:name="_GoBack"/>
+      <w:bookmarkEnd w:id="0"/>
     </w:p>
     <w:p>
       <w:pPr>
@@ -1668,7 +1631,7 @@
     </w:rPrDefault>
     <w:pPrDefault/>
   </w:docDefaults>
-  <w:latentStyles w:defLockedState="0" w:defUIPriority="99" w:defSemiHidden="0" w:defUnhideWhenUsed="0" w:defQFormat="0" w:count="375">
+  <w:latentStyles w:defLockedState="0" w:defUIPriority="99" w:defSemiHidden="0" w:defUnhideWhenUsed="0" w:defQFormat="0" w:count="376">
     <w:lsdException w:name="Normal" w:uiPriority="0" w:qFormat="1"/>
     <w:lsdException w:name="heading 1" w:uiPriority="9" w:qFormat="1"/>
     <w:lsdException w:name="heading 2" w:semiHidden="1" w:uiPriority="9" w:unhideWhenUsed="1" w:qFormat="1"/>
@@ -1774,7 +1737,6 @@
     <w:lsdException w:name="HTML Sample" w:semiHidden="1" w:unhideWhenUsed="1"/>
     <w:lsdException w:name="HTML Typewriter" w:semiHidden="1" w:unhideWhenUsed="1"/>
     <w:lsdException w:name="HTML Variable" w:semiHidden="1" w:unhideWhenUsed="1"/>
-    <w:lsdException w:name="Normal Table" w:semiHidden="1" w:unhideWhenUsed="1"/>
     <w:lsdException w:name="annotation subject" w:semiHidden="1" w:unhideWhenUsed="1"/>
     <w:lsdException w:name="No List" w:semiHidden="1" w:unhideWhenUsed="1"/>
     <w:lsdException w:name="Outline List 1" w:semiHidden="1" w:unhideWhenUsed="1"/>
@@ -1821,10 +1783,8 @@
     <w:lsdException w:name="Table Subtle 2" w:semiHidden="1" w:unhideWhenUsed="1"/>
     <w:lsdException w:name="Table Web 1" w:semiHidden="1" w:unhideWhenUsed="1"/>
     <w:lsdException w:name="Table Web 2" w:semiHidden="1" w:unhideWhenUsed="1"/>
-    <w:lsdException w:name="Table Web 3" w:semiHidden="1" w:unhideWhenUsed="1"/>
     <w:lsdException w:name="Balloon Text" w:semiHidden="1" w:unhideWhenUsed="1"/>
     <w:lsdException w:name="Table Grid" w:uiPriority="39"/>
-    <w:lsdException w:name="Table Theme" w:semiHidden="1" w:unhideWhenUsed="1"/>
     <w:lsdException w:name="Placeholder Text" w:semiHidden="1"/>
     <w:lsdException w:name="No Spacing" w:uiPriority="1" w:qFormat="1"/>
     <w:lsdException w:name="Light Shading" w:uiPriority="60"/>
@@ -2044,6 +2004,7 @@
     <w:lsdException w:name="Smart Hyperlink" w:semiHidden="1" w:unhideWhenUsed="1"/>
     <w:lsdException w:name="Hashtag" w:semiHidden="1" w:unhideWhenUsed="1"/>
     <w:lsdException w:name="Unresolved Mention" w:semiHidden="1" w:unhideWhenUsed="1"/>
+    <w:lsdException w:name="Smart Link" w:semiHidden="1" w:unhideWhenUsed="1"/>
   </w:latentStyles>
   <w:style w:type="paragraph" w:default="1" w:styleId="Normal">
     <w:name w:val="Normal"/>

</xml_diff>